<commit_message>
Diagrama de secuencia "Ingresar usuario"Final
</commit_message>
<xml_diff>
--- a/Diagrama de secuencia de ingresar usuario.docx
+++ b/Diagrama de secuencia de ingresar usuario.docx
@@ -9,7 +9,7 @@
           <w:lang w:eastAsia="es-MX"/>
         </w:rPr>
         <w:drawing>
-          <wp:inline distT="0" distB="0" distL="0" distR="0" wp14:anchorId="7EEC437E" wp14:editId="61420D2E">
+          <wp:inline distT="0" distB="0" distL="0" distR="0" wp14:anchorId="46B6B4B4" wp14:editId="5ABDD518">
             <wp:extent cx="5612130" cy="3155315"/>
             <wp:effectExtent l="0" t="0" r="7620" b="6985"/>
             <wp:docPr id="1" name="Imagen 1"/>
@@ -44,13 +44,13 @@
           </wp:inline>
         </w:drawing>
       </w:r>
+      <w:bookmarkStart w:id="0" w:name="_GoBack"/>
+      <w:bookmarkEnd w:id="0"/>
     </w:p>
     <w:p>
       <w:r>
         <w:t>Diagrama de secuencia de ingresar usuario.</w:t>
       </w:r>
-      <w:bookmarkStart w:id="0" w:name="_GoBack"/>
-      <w:bookmarkEnd w:id="0"/>
     </w:p>
     <w:sectPr>
       <w:pgSz w:w="12240" w:h="15840"/>

</xml_diff>